<commit_message>
Added a file to docs to keep track of good tests to perform. Added consideration/filtering of hyperlinks containing an octothorpe. Also can now parse letters with diacritics using the unidecode library
</commit_message>
<xml_diff>
--- a/docs/reference.docx
+++ b/docs/reference.docx
@@ -1,6 +1,6 @@
 
 <file path=word/document.xml><?xml version="1.0" encoding="utf-8"?>
-<w:document xmlns:wpc="http://schemas.microsoft.com/office/word/2010/wordprocessingCanvas" xmlns:cx="http://schemas.microsoft.com/office/drawing/2014/chartex" xmlns:cx1="http://schemas.microsoft.com/office/drawing/2015/9/8/chartex" xmlns:cx2="http://schemas.microsoft.com/office/drawing/2015/10/21/chartex" xmlns:cx3="http://schemas.microsoft.com/office/drawing/2016/5/9/chartex" xmlns:cx4="http://schemas.microsoft.com/office/drawing/2016/5/10/chartex" xmlns:cx5="http://schemas.microsoft.com/office/drawing/2016/5/11/chartex" xmlns:mc="http://schemas.openxmlformats.org/markup-compatibility/2006" xmlns:o="urn:schemas-microsoft-com:office:office" xmlns:r="http://schemas.openxmlformats.org/officeDocument/2006/relationships" xmlns:m="http://schemas.openxmlformats.org/officeDocument/2006/math" xmlns:v="urn:schemas-microsoft-com:vml" xmlns:wp14="http://schemas.microsoft.com/office/word/2010/wordprocessingDrawing" xmlns:wp="http://schemas.openxmlformats.org/drawingml/2006/wordprocessingDrawing" xmlns:w10="urn:schemas-microsoft-com:office:word" xmlns:w="http://schemas.openxmlformats.org/wordprocessingml/2006/main" xmlns:w14="http://schemas.microsoft.com/office/word/2010/wordml" xmlns:w15="http://schemas.microsoft.com/office/word/2012/wordml" xmlns:w16se="http://schemas.microsoft.com/office/word/2015/wordml/symex" xmlns:wpg="http://schemas.microsoft.com/office/word/2010/wordprocessingGroup" xmlns:wpi="http://schemas.microsoft.com/office/word/2010/wordprocessingInk" xmlns:wne="http://schemas.microsoft.com/office/word/2006/wordml" xmlns:wps="http://schemas.microsoft.com/office/word/2010/wordprocessingShape" mc:Ignorable="w14 w15 w16se wp14">
+<w:document xmlns:wpc="http://schemas.microsoft.com/office/word/2010/wordprocessingCanvas" xmlns:cx="http://schemas.microsoft.com/office/drawing/2014/chartex" xmlns:cx1="http://schemas.microsoft.com/office/drawing/2015/9/8/chartex" xmlns:cx2="http://schemas.microsoft.com/office/drawing/2015/10/21/chartex" xmlns:cx3="http://schemas.microsoft.com/office/drawing/2016/5/9/chartex" xmlns:cx4="http://schemas.microsoft.com/office/drawing/2016/5/10/chartex" xmlns:cx5="http://schemas.microsoft.com/office/drawing/2016/5/11/chartex" xmlns:cx6="http://schemas.microsoft.com/office/drawing/2016/5/12/chartex" xmlns:cx7="http://schemas.microsoft.com/office/drawing/2016/5/13/chartex" xmlns:cx8="http://schemas.microsoft.com/office/drawing/2016/5/14/chartex" xmlns:mc="http://schemas.openxmlformats.org/markup-compatibility/2006" xmlns:o="urn:schemas-microsoft-com:office:office" xmlns:r="http://schemas.openxmlformats.org/officeDocument/2006/relationships" xmlns:m="http://schemas.openxmlformats.org/officeDocument/2006/math" xmlns:v="urn:schemas-microsoft-com:vml" xmlns:wp14="http://schemas.microsoft.com/office/word/2010/wordprocessingDrawing" xmlns:wp="http://schemas.openxmlformats.org/drawingml/2006/wordprocessingDrawing" xmlns:w10="urn:schemas-microsoft-com:office:word" xmlns:w="http://schemas.openxmlformats.org/wordprocessingml/2006/main" xmlns:w14="http://schemas.microsoft.com/office/word/2010/wordml" xmlns:w15="http://schemas.microsoft.com/office/word/2012/wordml" xmlns:w16se="http://schemas.microsoft.com/office/word/2015/wordml/symex" xmlns:wpg="http://schemas.microsoft.com/office/word/2010/wordprocessingGroup" xmlns:wpi="http://schemas.microsoft.com/office/word/2010/wordprocessingInk" xmlns:wne="http://schemas.microsoft.com/office/word/2006/wordml" xmlns:wps="http://schemas.microsoft.com/office/word/2010/wordprocessingShape" mc:Ignorable="w14 w15 w16se wp14">
   <w:body>
     <w:p>
       <w:pPr>
@@ -53,7 +53,15 @@
         </w:numPr>
       </w:pPr>
       <w:r>
-        <w:t>A file for users to view: contains list of &lt;Name_That_Was_Used_To_Invoke_Link, link&gt;</w:t>
+        <w:t>A file for users to view: contains list of &lt;</w:t>
+      </w:r>
+      <w:proofErr w:type="spellStart"/>
+      <w:r>
+        <w:t>Name_That_Was_Used_To_Invoke_Link</w:t>
+      </w:r>
+      <w:proofErr w:type="spellEnd"/>
+      <w:r>
+        <w:t>, link&gt;</w:t>
       </w:r>
     </w:p>
     <w:p>
@@ -80,6 +88,9 @@
       <w:r>
         <w:t>Get_links2.py</w:t>
       </w:r>
+      <w:r>
+        <w:t xml:space="preserve"> – Deprecated</w:t>
+      </w:r>
     </w:p>
     <w:p>
       <w:r>
@@ -104,43 +115,75 @@
       </w:r>
       <w:r>
         <w:t xml:space="preserve"> in lexicographical order</w:t>
+      </w:r>
+      <w:r>
+        <w:t xml:space="preserve">, and with duplicates removed. Right now, there is an array of strings in which each link (as a string) is stored. Each string is in the format of </w:t>
+      </w:r>
+      <w:proofErr w:type="spellStart"/>
+      <w:r>
+        <w:t>Name_Of_Article</w:t>
+      </w:r>
+      <w:proofErr w:type="spellEnd"/>
+      <w:r>
+        <w:t>.</w:t>
+      </w:r>
+    </w:p>
+    <w:p>
+      <w:r>
+        <w:t xml:space="preserve">This is done recursively, so each </w:t>
+      </w:r>
+      <w:proofErr w:type="spellStart"/>
+      <w:r>
+        <w:t>Name_Of_Article</w:t>
+      </w:r>
+      <w:proofErr w:type="spellEnd"/>
+      <w:r>
+        <w:t xml:space="preserve"> has the function run on it again. The recursive function is called </w:t>
+      </w:r>
+      <w:proofErr w:type="spellStart"/>
+      <w:r>
+        <w:t>get_links</w:t>
+      </w:r>
+      <w:proofErr w:type="spellEnd"/>
+      <w:r>
+        <w:t xml:space="preserve">(name, depth, DEPTH_LIMIT), where it will </w:t>
+      </w:r>
+      <w:proofErr w:type="spellStart"/>
+      <w:r>
+        <w:t>recurse</w:t>
+      </w:r>
+      <w:proofErr w:type="spellEnd"/>
+      <w:r>
+        <w:t xml:space="preserve"> until hitting depth==DEPTH_LIMIT. The DEPTH_LIMIT can be changed to have deeper or shallower searches. As of now, the default DEPTH_LIMIT is 2.</w:t>
+      </w:r>
+      <w:r>
+        <w:t xml:space="preserve"> This recursive call mimics depth-first search of the Wikipedia links, sorted by alphabetical order.</w:t>
+      </w:r>
+    </w:p>
+    <w:p>
+      <w:r>
+        <w:t xml:space="preserve">This also contains a function (and corresponding call) for a BFS version of the search. </w:t>
+      </w:r>
+    </w:p>
+    <w:p>
+      <w:pPr>
+        <w:pStyle w:val="Heading2"/>
+      </w:pPr>
+      <w:r>
+        <w:t>Main.sh</w:t>
+      </w:r>
+      <w:r>
+        <w:t xml:space="preserve"> – Deprecated</w:t>
+      </w:r>
+    </w:p>
+    <w:p>
+      <w:r>
+        <w:t>Control the file. Run this file t</w:t>
       </w:r>
       <w:bookmarkStart w:id="0" w:name="_GoBack"/>
       <w:bookmarkEnd w:id="0"/>
       <w:r>
-        <w:t xml:space="preserve">, and with duplicates removed. Right now, there is an array of strings in which each link (as a string) is stored. Each string is in the format of </w:t>
-      </w:r>
-      <w:r>
-        <w:t>Name_Of_Article.</w:t>
-      </w:r>
-    </w:p>
-    <w:p>
-      <w:r>
-        <w:t>This is done recursively, so each Name_Of_Article has the function run on it again. The recursive function is called get_links(name, depth, DEPTH_LIMIT), where it will recurse until hitting depth==DEPTH_LIMIT. The DEPTH_LIMIT can be changed to have deeper or shallower searches. As of now, the default DEPTH_LIMIT is 2.</w:t>
-      </w:r>
-      <w:r>
-        <w:t xml:space="preserve"> This recursive call mimics depth-first search of the Wikipedia links, sorted by alphabetical order.</w:t>
-      </w:r>
-    </w:p>
-    <w:p>
-      <w:r>
-        <w:t xml:space="preserve">This also contains a function (and corresponding call) for a BFS version of the search. </w:t>
-      </w:r>
-    </w:p>
-    <w:p>
-      <w:pPr>
-        <w:pStyle w:val="Heading2"/>
-      </w:pPr>
-      <w:r>
-        <w:t>Main.sh</w:t>
-      </w:r>
-      <w:r>
-        <w:t xml:space="preserve"> – Deprecated</w:t>
-      </w:r>
-    </w:p>
-    <w:p>
-      <w:r>
-        <w:t>Control the file. Run this file to set everything in motion.</w:t>
+        <w:t>o set everything in motion.</w:t>
       </w:r>
     </w:p>
     <w:p/>
@@ -191,7 +234,7 @@
 </file>
 
 <file path=word/endnotes.xml><?xml version="1.0" encoding="utf-8"?>
-<w:endnotes xmlns:wpc="http://schemas.microsoft.com/office/word/2010/wordprocessingCanvas" xmlns:cx="http://schemas.microsoft.com/office/drawing/2014/chartex" xmlns:cx1="http://schemas.microsoft.com/office/drawing/2015/9/8/chartex" xmlns:cx2="http://schemas.microsoft.com/office/drawing/2015/10/21/chartex" xmlns:cx3="http://schemas.microsoft.com/office/drawing/2016/5/9/chartex" xmlns:cx4="http://schemas.microsoft.com/office/drawing/2016/5/10/chartex" xmlns:cx5="http://schemas.microsoft.com/office/drawing/2016/5/11/chartex" xmlns:mc="http://schemas.openxmlformats.org/markup-compatibility/2006" xmlns:o="urn:schemas-microsoft-com:office:office" xmlns:r="http://schemas.openxmlformats.org/officeDocument/2006/relationships" xmlns:m="http://schemas.openxmlformats.org/officeDocument/2006/math" xmlns:v="urn:schemas-microsoft-com:vml" xmlns:wp14="http://schemas.microsoft.com/office/word/2010/wordprocessingDrawing" xmlns:wp="http://schemas.openxmlformats.org/drawingml/2006/wordprocessingDrawing" xmlns:w10="urn:schemas-microsoft-com:office:word" xmlns:w="http://schemas.openxmlformats.org/wordprocessingml/2006/main" xmlns:w14="http://schemas.microsoft.com/office/word/2010/wordml" xmlns:w15="http://schemas.microsoft.com/office/word/2012/wordml" xmlns:w16se="http://schemas.microsoft.com/office/word/2015/wordml/symex" xmlns:wpg="http://schemas.microsoft.com/office/word/2010/wordprocessingGroup" xmlns:wpi="http://schemas.microsoft.com/office/word/2010/wordprocessingInk" xmlns:wne="http://schemas.microsoft.com/office/word/2006/wordml" xmlns:wps="http://schemas.microsoft.com/office/word/2010/wordprocessingShape" mc:Ignorable="w14 w15 w16se wp14">
+<w:endnotes xmlns:wpc="http://schemas.microsoft.com/office/word/2010/wordprocessingCanvas" xmlns:cx="http://schemas.microsoft.com/office/drawing/2014/chartex" xmlns:cx1="http://schemas.microsoft.com/office/drawing/2015/9/8/chartex" xmlns:cx2="http://schemas.microsoft.com/office/drawing/2015/10/21/chartex" xmlns:cx3="http://schemas.microsoft.com/office/drawing/2016/5/9/chartex" xmlns:cx4="http://schemas.microsoft.com/office/drawing/2016/5/10/chartex" xmlns:cx5="http://schemas.microsoft.com/office/drawing/2016/5/11/chartex" xmlns:cx6="http://schemas.microsoft.com/office/drawing/2016/5/12/chartex" xmlns:cx7="http://schemas.microsoft.com/office/drawing/2016/5/13/chartex" xmlns:cx8="http://schemas.microsoft.com/office/drawing/2016/5/14/chartex" xmlns:mc="http://schemas.openxmlformats.org/markup-compatibility/2006" xmlns:o="urn:schemas-microsoft-com:office:office" xmlns:r="http://schemas.openxmlformats.org/officeDocument/2006/relationships" xmlns:m="http://schemas.openxmlformats.org/officeDocument/2006/math" xmlns:v="urn:schemas-microsoft-com:vml" xmlns:wp14="http://schemas.microsoft.com/office/word/2010/wordprocessingDrawing" xmlns:wp="http://schemas.openxmlformats.org/drawingml/2006/wordprocessingDrawing" xmlns:w10="urn:schemas-microsoft-com:office:word" xmlns:w="http://schemas.openxmlformats.org/wordprocessingml/2006/main" xmlns:w14="http://schemas.microsoft.com/office/word/2010/wordml" xmlns:w15="http://schemas.microsoft.com/office/word/2012/wordml" xmlns:w16se="http://schemas.microsoft.com/office/word/2015/wordml/symex" xmlns:wpg="http://schemas.microsoft.com/office/word/2010/wordprocessingGroup" xmlns:wpi="http://schemas.microsoft.com/office/word/2010/wordprocessingInk" xmlns:wne="http://schemas.microsoft.com/office/word/2006/wordml" xmlns:wps="http://schemas.microsoft.com/office/word/2010/wordprocessingShape" mc:Ignorable="w14 w15 w16se wp14">
   <w:endnote w:type="separator" w:id="-1">
     <w:p>
       <w:pPr>
@@ -216,7 +259,7 @@
 </file>
 
 <file path=word/footnotes.xml><?xml version="1.0" encoding="utf-8"?>
-<w:footnotes xmlns:wpc="http://schemas.microsoft.com/office/word/2010/wordprocessingCanvas" xmlns:cx="http://schemas.microsoft.com/office/drawing/2014/chartex" xmlns:cx1="http://schemas.microsoft.com/office/drawing/2015/9/8/chartex" xmlns:cx2="http://schemas.microsoft.com/office/drawing/2015/10/21/chartex" xmlns:cx3="http://schemas.microsoft.com/office/drawing/2016/5/9/chartex" xmlns:cx4="http://schemas.microsoft.com/office/drawing/2016/5/10/chartex" xmlns:cx5="http://schemas.microsoft.com/office/drawing/2016/5/11/chartex" xmlns:mc="http://schemas.openxmlformats.org/markup-compatibility/2006" xmlns:o="urn:schemas-microsoft-com:office:office" xmlns:r="http://schemas.openxmlformats.org/officeDocument/2006/relationships" xmlns:m="http://schemas.openxmlformats.org/officeDocument/2006/math" xmlns:v="urn:schemas-microsoft-com:vml" xmlns:wp14="http://schemas.microsoft.com/office/word/2010/wordprocessingDrawing" xmlns:wp="http://schemas.openxmlformats.org/drawingml/2006/wordprocessingDrawing" xmlns:w10="urn:schemas-microsoft-com:office:word" xmlns:w="http://schemas.openxmlformats.org/wordprocessingml/2006/main" xmlns:w14="http://schemas.microsoft.com/office/word/2010/wordml" xmlns:w15="http://schemas.microsoft.com/office/word/2012/wordml" xmlns:w16se="http://schemas.microsoft.com/office/word/2015/wordml/symex" xmlns:wpg="http://schemas.microsoft.com/office/word/2010/wordprocessingGroup" xmlns:wpi="http://schemas.microsoft.com/office/word/2010/wordprocessingInk" xmlns:wne="http://schemas.microsoft.com/office/word/2006/wordml" xmlns:wps="http://schemas.microsoft.com/office/word/2010/wordprocessingShape" mc:Ignorable="w14 w15 w16se wp14">
+<w:footnotes xmlns:wpc="http://schemas.microsoft.com/office/word/2010/wordprocessingCanvas" xmlns:cx="http://schemas.microsoft.com/office/drawing/2014/chartex" xmlns:cx1="http://schemas.microsoft.com/office/drawing/2015/9/8/chartex" xmlns:cx2="http://schemas.microsoft.com/office/drawing/2015/10/21/chartex" xmlns:cx3="http://schemas.microsoft.com/office/drawing/2016/5/9/chartex" xmlns:cx4="http://schemas.microsoft.com/office/drawing/2016/5/10/chartex" xmlns:cx5="http://schemas.microsoft.com/office/drawing/2016/5/11/chartex" xmlns:cx6="http://schemas.microsoft.com/office/drawing/2016/5/12/chartex" xmlns:cx7="http://schemas.microsoft.com/office/drawing/2016/5/13/chartex" xmlns:cx8="http://schemas.microsoft.com/office/drawing/2016/5/14/chartex" xmlns:mc="http://schemas.openxmlformats.org/markup-compatibility/2006" xmlns:o="urn:schemas-microsoft-com:office:office" xmlns:r="http://schemas.openxmlformats.org/officeDocument/2006/relationships" xmlns:m="http://schemas.openxmlformats.org/officeDocument/2006/math" xmlns:v="urn:schemas-microsoft-com:vml" xmlns:wp14="http://schemas.microsoft.com/office/word/2010/wordprocessingDrawing" xmlns:wp="http://schemas.openxmlformats.org/drawingml/2006/wordprocessingDrawing" xmlns:w10="urn:schemas-microsoft-com:office:word" xmlns:w="http://schemas.openxmlformats.org/wordprocessingml/2006/main" xmlns:w14="http://schemas.microsoft.com/office/word/2010/wordml" xmlns:w15="http://schemas.microsoft.com/office/word/2012/wordml" xmlns:w16se="http://schemas.microsoft.com/office/word/2015/wordml/symex" xmlns:wpg="http://schemas.microsoft.com/office/word/2010/wordprocessingGroup" xmlns:wpi="http://schemas.microsoft.com/office/word/2010/wordprocessingInk" xmlns:wne="http://schemas.microsoft.com/office/word/2006/wordml" xmlns:wps="http://schemas.microsoft.com/office/word/2010/wordprocessingShape" mc:Ignorable="w14 w15 w16se wp14">
   <w:footnote w:type="separator" w:id="-1">
     <w:p>
       <w:pPr>
@@ -241,7 +284,7 @@
 </file>
 
 <file path=word/header1.xml><?xml version="1.0" encoding="utf-8"?>
-<w:hdr xmlns:wpc="http://schemas.microsoft.com/office/word/2010/wordprocessingCanvas" xmlns:cx="http://schemas.microsoft.com/office/drawing/2014/chartex" xmlns:cx1="http://schemas.microsoft.com/office/drawing/2015/9/8/chartex" xmlns:cx2="http://schemas.microsoft.com/office/drawing/2015/10/21/chartex" xmlns:cx3="http://schemas.microsoft.com/office/drawing/2016/5/9/chartex" xmlns:cx4="http://schemas.microsoft.com/office/drawing/2016/5/10/chartex" xmlns:cx5="http://schemas.microsoft.com/office/drawing/2016/5/11/chartex" xmlns:mc="http://schemas.openxmlformats.org/markup-compatibility/2006" xmlns:o="urn:schemas-microsoft-com:office:office" xmlns:r="http://schemas.openxmlformats.org/officeDocument/2006/relationships" xmlns:m="http://schemas.openxmlformats.org/officeDocument/2006/math" xmlns:v="urn:schemas-microsoft-com:vml" xmlns:wp14="http://schemas.microsoft.com/office/word/2010/wordprocessingDrawing" xmlns:wp="http://schemas.openxmlformats.org/drawingml/2006/wordprocessingDrawing" xmlns:w10="urn:schemas-microsoft-com:office:word" xmlns:w="http://schemas.openxmlformats.org/wordprocessingml/2006/main" xmlns:w14="http://schemas.microsoft.com/office/word/2010/wordml" xmlns:w15="http://schemas.microsoft.com/office/word/2012/wordml" xmlns:w16se="http://schemas.microsoft.com/office/word/2015/wordml/symex" xmlns:wpg="http://schemas.microsoft.com/office/word/2010/wordprocessingGroup" xmlns:wpi="http://schemas.microsoft.com/office/word/2010/wordprocessingInk" xmlns:wne="http://schemas.microsoft.com/office/word/2006/wordml" xmlns:wps="http://schemas.microsoft.com/office/word/2010/wordprocessingShape" mc:Ignorable="w14 w15 w16se wp14">
+<w:hdr xmlns:wpc="http://schemas.microsoft.com/office/word/2010/wordprocessingCanvas" xmlns:cx="http://schemas.microsoft.com/office/drawing/2014/chartex" xmlns:cx1="http://schemas.microsoft.com/office/drawing/2015/9/8/chartex" xmlns:cx2="http://schemas.microsoft.com/office/drawing/2015/10/21/chartex" xmlns:cx3="http://schemas.microsoft.com/office/drawing/2016/5/9/chartex" xmlns:cx4="http://schemas.microsoft.com/office/drawing/2016/5/10/chartex" xmlns:cx5="http://schemas.microsoft.com/office/drawing/2016/5/11/chartex" xmlns:cx6="http://schemas.microsoft.com/office/drawing/2016/5/12/chartex" xmlns:cx7="http://schemas.microsoft.com/office/drawing/2016/5/13/chartex" xmlns:cx8="http://schemas.microsoft.com/office/drawing/2016/5/14/chartex" xmlns:mc="http://schemas.openxmlformats.org/markup-compatibility/2006" xmlns:o="urn:schemas-microsoft-com:office:office" xmlns:r="http://schemas.openxmlformats.org/officeDocument/2006/relationships" xmlns:m="http://schemas.openxmlformats.org/officeDocument/2006/math" xmlns:v="urn:schemas-microsoft-com:vml" xmlns:wp14="http://schemas.microsoft.com/office/word/2010/wordprocessingDrawing" xmlns:wp="http://schemas.openxmlformats.org/drawingml/2006/wordprocessingDrawing" xmlns:w10="urn:schemas-microsoft-com:office:word" xmlns:w="http://schemas.openxmlformats.org/wordprocessingml/2006/main" xmlns:w14="http://schemas.microsoft.com/office/word/2010/wordml" xmlns:w15="http://schemas.microsoft.com/office/word/2012/wordml" xmlns:w16se="http://schemas.microsoft.com/office/word/2015/wordml/symex" xmlns:wpg="http://schemas.microsoft.com/office/word/2010/wordprocessingGroup" xmlns:wpi="http://schemas.microsoft.com/office/word/2010/wordprocessingInk" xmlns:wne="http://schemas.microsoft.com/office/word/2006/wordml" xmlns:wps="http://schemas.microsoft.com/office/word/2010/wordprocessingShape" mc:Ignorable="w14 w15 w16se wp14">
   <w:p>
     <w:pPr>
       <w:pStyle w:val="Header"/>
@@ -249,8 +292,13 @@
         <w:tab w:val="clear" w:pos="4513"/>
       </w:tabs>
     </w:pPr>
+    <w:proofErr w:type="spellStart"/>
     <w:r>
-      <w:t>WikiScrape Project</w:t>
+      <w:t>WikiScrape</w:t>
+    </w:r>
+    <w:proofErr w:type="spellEnd"/>
+    <w:r>
+      <w:t xml:space="preserve"> Project</w:t>
     </w:r>
     <w:r>
       <w:tab/>
@@ -261,7 +309,7 @@
 </file>
 
 <file path=word/numbering.xml><?xml version="1.0" encoding="utf-8"?>
-<w:numbering xmlns:wpc="http://schemas.microsoft.com/office/word/2010/wordprocessingCanvas" xmlns:cx="http://schemas.microsoft.com/office/drawing/2014/chartex" xmlns:cx1="http://schemas.microsoft.com/office/drawing/2015/9/8/chartex" xmlns:cx2="http://schemas.microsoft.com/office/drawing/2015/10/21/chartex" xmlns:cx3="http://schemas.microsoft.com/office/drawing/2016/5/9/chartex" xmlns:cx4="http://schemas.microsoft.com/office/drawing/2016/5/10/chartex" xmlns:cx5="http://schemas.microsoft.com/office/drawing/2016/5/11/chartex" xmlns:mc="http://schemas.openxmlformats.org/markup-compatibility/2006" xmlns:o="urn:schemas-microsoft-com:office:office" xmlns:r="http://schemas.openxmlformats.org/officeDocument/2006/relationships" xmlns:m="http://schemas.openxmlformats.org/officeDocument/2006/math" xmlns:v="urn:schemas-microsoft-com:vml" xmlns:wp14="http://schemas.microsoft.com/office/word/2010/wordprocessingDrawing" xmlns:wp="http://schemas.openxmlformats.org/drawingml/2006/wordprocessingDrawing" xmlns:w10="urn:schemas-microsoft-com:office:word" xmlns:w="http://schemas.openxmlformats.org/wordprocessingml/2006/main" xmlns:w14="http://schemas.microsoft.com/office/word/2010/wordml" xmlns:w15="http://schemas.microsoft.com/office/word/2012/wordml" xmlns:w16se="http://schemas.microsoft.com/office/word/2015/wordml/symex" xmlns:wpg="http://schemas.microsoft.com/office/word/2010/wordprocessingGroup" xmlns:wpi="http://schemas.microsoft.com/office/word/2010/wordprocessingInk" xmlns:wne="http://schemas.microsoft.com/office/word/2006/wordml" xmlns:wps="http://schemas.microsoft.com/office/word/2010/wordprocessingShape" mc:Ignorable="w14 w15 w16se wp14">
+<w:numbering xmlns:wpc="http://schemas.microsoft.com/office/word/2010/wordprocessingCanvas" xmlns:cx="http://schemas.microsoft.com/office/drawing/2014/chartex" xmlns:cx1="http://schemas.microsoft.com/office/drawing/2015/9/8/chartex" xmlns:cx2="http://schemas.microsoft.com/office/drawing/2015/10/21/chartex" xmlns:cx3="http://schemas.microsoft.com/office/drawing/2016/5/9/chartex" xmlns:cx4="http://schemas.microsoft.com/office/drawing/2016/5/10/chartex" xmlns:cx5="http://schemas.microsoft.com/office/drawing/2016/5/11/chartex" xmlns:cx6="http://schemas.microsoft.com/office/drawing/2016/5/12/chartex" xmlns:cx7="http://schemas.microsoft.com/office/drawing/2016/5/13/chartex" xmlns:cx8="http://schemas.microsoft.com/office/drawing/2016/5/14/chartex" xmlns:mc="http://schemas.openxmlformats.org/markup-compatibility/2006" xmlns:o="urn:schemas-microsoft-com:office:office" xmlns:r="http://schemas.openxmlformats.org/officeDocument/2006/relationships" xmlns:m="http://schemas.openxmlformats.org/officeDocument/2006/math" xmlns:v="urn:schemas-microsoft-com:vml" xmlns:wp14="http://schemas.microsoft.com/office/word/2010/wordprocessingDrawing" xmlns:wp="http://schemas.openxmlformats.org/drawingml/2006/wordprocessingDrawing" xmlns:w10="urn:schemas-microsoft-com:office:word" xmlns:w="http://schemas.openxmlformats.org/wordprocessingml/2006/main" xmlns:w14="http://schemas.microsoft.com/office/word/2010/wordml" xmlns:w15="http://schemas.microsoft.com/office/word/2012/wordml" xmlns:w16se="http://schemas.microsoft.com/office/word/2015/wordml/symex" xmlns:wpg="http://schemas.microsoft.com/office/word/2010/wordprocessingGroup" xmlns:wpi="http://schemas.microsoft.com/office/word/2010/wordprocessingInk" xmlns:wne="http://schemas.microsoft.com/office/word/2006/wordml" xmlns:wps="http://schemas.microsoft.com/office/word/2010/wordprocessingShape" mc:Ignorable="w14 w15 w16se wp14">
   <w:abstractNum w:abstractNumId="0" w15:restartNumberingAfterBreak="0">
     <w:nsid w:val="325A5E0C"/>
     <w:multiLevelType w:val="hybridMultilevel"/>
@@ -480,6 +528,7 @@
     <w:lsdException w:name="HTML Sample" w:semiHidden="1" w:unhideWhenUsed="1"/>
     <w:lsdException w:name="HTML Typewriter" w:semiHidden="1" w:unhideWhenUsed="1"/>
     <w:lsdException w:name="HTML Variable" w:semiHidden="1" w:unhideWhenUsed="1"/>
+    <w:lsdException w:name="Normal Table" w:semiHidden="1" w:unhideWhenUsed="1"/>
     <w:lsdException w:name="annotation subject" w:semiHidden="1" w:unhideWhenUsed="1"/>
     <w:lsdException w:name="No List" w:semiHidden="1" w:unhideWhenUsed="1"/>
     <w:lsdException w:name="Outline List 1" w:semiHidden="1" w:unhideWhenUsed="1"/>
@@ -524,6 +573,7 @@
     <w:lsdException w:name="Table Professional" w:semiHidden="1" w:unhideWhenUsed="1"/>
     <w:lsdException w:name="Table Subtle 1" w:semiHidden="1" w:unhideWhenUsed="1"/>
     <w:lsdException w:name="Table Subtle 2" w:semiHidden="1" w:unhideWhenUsed="1"/>
+    <w:lsdException w:name="Table Web 1" w:semiHidden="1" w:unhideWhenUsed="1"/>
     <w:lsdException w:name="Table Web 2" w:semiHidden="1" w:unhideWhenUsed="1"/>
     <w:lsdException w:name="Table Web 3" w:semiHidden="1" w:unhideWhenUsed="1"/>
     <w:lsdException w:name="Balloon Text" w:semiHidden="1" w:unhideWhenUsed="1"/>

</xml_diff>